<commit_message>
update file writing for platonic solid
</commit_message>
<xml_diff>
--- a/OutputVis/output_vis_user_guide.docx
+++ b/OutputVis/output_vis_user_guide.docx
@@ -124,12 +124,14 @@
         </w:rPr>
         <w:t xml:space="preserve"> users to obtain a histogram during a certain </w:t>
       </w:r>
+      <w:proofErr w:type="gramStart"/>
       <w:r>
         <w:rPr>
           <w:rFonts w:ascii="Times New Roman" w:hAnsi="Times New Roman" w:cs="Times New Roman"/>
         </w:rPr>
         <w:t>time period</w:t>
       </w:r>
+      <w:proofErr w:type="gramEnd"/>
       <w:r>
         <w:rPr>
           <w:rFonts w:ascii="Times New Roman" w:hAnsi="Times New Roman" w:cs="Times New Roman"/>
@@ -693,7 +695,14 @@
         <w:rPr>
           <w:rFonts w:ascii="Times New Roman" w:hAnsi="Times New Roman" w:cs="Times New Roman"/>
         </w:rPr>
-        <w:t>It is the name of species that users want to examine, which should also be identical with the name written in the input (.</w:t>
+        <w:t xml:space="preserve">It is the name of species that users want to examine, which should also be identical with the name written in the input </w:t>
+      </w:r>
+      <w:proofErr w:type="gramStart"/>
+      <w:r>
+        <w:rPr>
+          <w:rFonts w:ascii="Times New Roman" w:hAnsi="Times New Roman" w:cs="Times New Roman"/>
+        </w:rPr>
+        <w:t>(.</w:t>
       </w:r>
       <w:proofErr w:type="spellStart"/>
       <w:r>
@@ -703,6 +712,7 @@
         <w:t>inp</w:t>
       </w:r>
       <w:proofErr w:type="spellEnd"/>
+      <w:proofErr w:type="gramEnd"/>
       <w:r>
         <w:rPr>
           <w:rFonts w:ascii="Times New Roman" w:hAnsi="Times New Roman" w:cs="Times New Roman"/>
@@ -980,7 +990,21 @@
         <w:rPr>
           <w:rFonts w:ascii="Times New Roman" w:hAnsi="Times New Roman" w:cs="Times New Roman"/>
         </w:rPr>
-        <w:t>molecule during a certain time period.</w:t>
+        <w:t xml:space="preserve">molecule during a certain </w:t>
+      </w:r>
+      <w:proofErr w:type="gramStart"/>
+      <w:r>
+        <w:rPr>
+          <w:rFonts w:ascii="Times New Roman" w:hAnsi="Times New Roman" w:cs="Times New Roman"/>
+        </w:rPr>
+        <w:t>time period</w:t>
+      </w:r>
+      <w:proofErr w:type="gramEnd"/>
+      <w:r>
+        <w:rPr>
+          <w:rFonts w:ascii="Times New Roman" w:hAnsi="Times New Roman" w:cs="Times New Roman"/>
+        </w:rPr>
+        <w:t>.</w:t>
       </w:r>
     </w:p>
     <w:p>
@@ -1494,7 +1518,14 @@
         <w:rPr>
           <w:rFonts w:ascii="Times New Roman" w:hAnsi="Times New Roman" w:cs="Times New Roman"/>
         </w:rPr>
-        <w:t>Description: It is the name of species that users want to examine, which should also be identical with the name written in the input (.</w:t>
+        <w:t xml:space="preserve">Description: It is the name of species that users want to examine, which should also be identical with the name written in the input </w:t>
+      </w:r>
+      <w:proofErr w:type="gramStart"/>
+      <w:r>
+        <w:rPr>
+          <w:rFonts w:ascii="Times New Roman" w:hAnsi="Times New Roman" w:cs="Times New Roman"/>
+        </w:rPr>
+        <w:t>(.</w:t>
       </w:r>
       <w:proofErr w:type="spellStart"/>
       <w:r>
@@ -1504,6 +1535,7 @@
         <w:t>inp</w:t>
       </w:r>
       <w:proofErr w:type="spellEnd"/>
+      <w:proofErr w:type="gramEnd"/>
       <w:r>
         <w:rPr>
           <w:rFonts w:ascii="Times New Roman" w:hAnsi="Times New Roman" w:cs="Times New Roman"/>
@@ -1717,7 +1749,21 @@
         <w:rPr>
           <w:rFonts w:ascii="Times New Roman" w:hAnsi="Times New Roman" w:cs="Times New Roman"/>
         </w:rPr>
-        <w:t>This function enables users to obtain a plot indicating mean number of monomers in single complex molecule during a certain time period.</w:t>
+        <w:t xml:space="preserve">This function enables users to obtain a plot indicating mean number of monomers in single complex molecule during a certain </w:t>
+      </w:r>
+      <w:proofErr w:type="gramStart"/>
+      <w:r>
+        <w:rPr>
+          <w:rFonts w:ascii="Times New Roman" w:hAnsi="Times New Roman" w:cs="Times New Roman"/>
+        </w:rPr>
+        <w:t>time period</w:t>
+      </w:r>
+      <w:proofErr w:type="gramEnd"/>
+      <w:r>
+        <w:rPr>
+          <w:rFonts w:ascii="Times New Roman" w:hAnsi="Times New Roman" w:cs="Times New Roman"/>
+        </w:rPr>
+        <w:t>.</w:t>
       </w:r>
     </w:p>
     <w:p>
@@ -2231,7 +2277,14 @@
         <w:rPr>
           <w:rFonts w:ascii="Times New Roman" w:hAnsi="Times New Roman" w:cs="Times New Roman"/>
         </w:rPr>
-        <w:t>Description: It is the name of species that users want to examine, which should also be identical with the name written in the input (.</w:t>
+        <w:t xml:space="preserve">Description: It is the name of species that users want to examine, which should also be identical with the name written in the input </w:t>
+      </w:r>
+      <w:proofErr w:type="gramStart"/>
+      <w:r>
+        <w:rPr>
+          <w:rFonts w:ascii="Times New Roman" w:hAnsi="Times New Roman" w:cs="Times New Roman"/>
+        </w:rPr>
+        <w:t>(.</w:t>
       </w:r>
       <w:proofErr w:type="spellStart"/>
       <w:r>
@@ -2241,6 +2294,7 @@
         <w:t>inp</w:t>
       </w:r>
       <w:proofErr w:type="spellEnd"/>
+      <w:proofErr w:type="gramEnd"/>
       <w:r>
         <w:rPr>
           <w:rFonts w:ascii="Times New Roman" w:hAnsi="Times New Roman" w:cs="Times New Roman"/>
@@ -2506,7 +2560,14 @@
         <w:rPr>
           <w:rFonts w:ascii="Times New Roman" w:hAnsi="Times New Roman" w:cs="Times New Roman"/>
         </w:rPr>
-        <w:t>hist_to_df</w:t>
+        <w:t>hist_to_</w:t>
+      </w:r>
+      <w:proofErr w:type="gramStart"/>
+      <w:r>
+        <w:rPr>
+          <w:rFonts w:ascii="Times New Roman" w:hAnsi="Times New Roman" w:cs="Times New Roman"/>
+        </w:rPr>
+        <w:t>df</w:t>
       </w:r>
       <w:proofErr w:type="spellEnd"/>
       <w:r>
@@ -2516,6 +2577,7 @@
         <w:t>(</w:t>
       </w:r>
       <w:proofErr w:type="spellStart"/>
+      <w:proofErr w:type="gramEnd"/>
       <w:r>
         <w:rPr>
           <w:rFonts w:ascii="Times New Roman" w:hAnsi="Times New Roman" w:cs="Times New Roman"/>
@@ -2586,7 +2648,21 @@
         <w:rPr>
           <w:rFonts w:ascii="Times New Roman" w:hAnsi="Times New Roman" w:cs="Times New Roman"/>
         </w:rPr>
-        <w:t xml:space="preserve"> file to a data frame in python pandas package for multi-species system. </w:t>
+        <w:t xml:space="preserve"> file to a data frame in python </w:t>
+      </w:r>
+      <w:proofErr w:type="gramStart"/>
+      <w:r>
+        <w:rPr>
+          <w:rFonts w:ascii="Times New Roman" w:hAnsi="Times New Roman" w:cs="Times New Roman"/>
+        </w:rPr>
+        <w:t>pandas</w:t>
+      </w:r>
+      <w:proofErr w:type="gramEnd"/>
+      <w:r>
+        <w:rPr>
+          <w:rFonts w:ascii="Times New Roman" w:hAnsi="Times New Roman" w:cs="Times New Roman"/>
+        </w:rPr>
+        <w:t xml:space="preserve"> package for multi-species system. </w:t>
       </w:r>
       <w:r>
         <w:rPr>
@@ -2983,7 +3059,21 @@
         <w:rPr>
           <w:rFonts w:ascii="Times New Roman" w:hAnsi="Times New Roman" w:cs="Times New Roman"/>
         </w:rPr>
-        <w:t xml:space="preserve">’] (which means </w:t>
+        <w:t>’] (</w:t>
+      </w:r>
+      <w:proofErr w:type="gramStart"/>
+      <w:r>
+        <w:rPr>
+          <w:rFonts w:ascii="Times New Roman" w:hAnsi="Times New Roman" w:cs="Times New Roman"/>
+        </w:rPr>
+        <w:t>which</w:t>
+      </w:r>
+      <w:proofErr w:type="gramEnd"/>
+      <w:r>
+        <w:rPr>
+          <w:rFonts w:ascii="Times New Roman" w:hAnsi="Times New Roman" w:cs="Times New Roman"/>
+        </w:rPr>
+        <w:t xml:space="preserve"> means </w:t>
       </w:r>
       <w:r>
         <w:rPr>
@@ -3715,7 +3805,14 @@
         <w:rPr>
           <w:rFonts w:ascii="Times New Roman" w:hAnsi="Times New Roman" w:cs="Times New Roman"/>
         </w:rPr>
-        <w:t>Description: It is the name of species that users want to examine, which should also be identical with the name written in the input (.</w:t>
+        <w:t xml:space="preserve">Description: It is the name of species that users want to examine, which should also be identical with the name written in the input </w:t>
+      </w:r>
+      <w:proofErr w:type="gramStart"/>
+      <w:r>
+        <w:rPr>
+          <w:rFonts w:ascii="Times New Roman" w:hAnsi="Times New Roman" w:cs="Times New Roman"/>
+        </w:rPr>
+        <w:t>(.</w:t>
       </w:r>
       <w:proofErr w:type="spellStart"/>
       <w:r>
@@ -3725,6 +3822,7 @@
         <w:t>inp</w:t>
       </w:r>
       <w:proofErr w:type="spellEnd"/>
+      <w:proofErr w:type="gramEnd"/>
       <w:r>
         <w:rPr>
           <w:rFonts w:ascii="Times New Roman" w:hAnsi="Times New Roman" w:cs="Times New Roman"/>
@@ -3831,7 +3929,21 @@
         <w:rPr>
           <w:rFonts w:ascii="Times New Roman" w:hAnsi="Times New Roman" w:cs="Times New Roman"/>
         </w:rPr>
-        <w:t>Description: It is the number of bins that users want to divide the selected time period into. The value should be positive integer.</w:t>
+        <w:t xml:space="preserve">Description: It is the number of bins that users want to divide the selected </w:t>
+      </w:r>
+      <w:proofErr w:type="gramStart"/>
+      <w:r>
+        <w:rPr>
+          <w:rFonts w:ascii="Times New Roman" w:hAnsi="Times New Roman" w:cs="Times New Roman"/>
+        </w:rPr>
+        <w:t>time period</w:t>
+      </w:r>
+      <w:proofErr w:type="gramEnd"/>
+      <w:r>
+        <w:rPr>
+          <w:rFonts w:ascii="Times New Roman" w:hAnsi="Times New Roman" w:cs="Times New Roman"/>
+        </w:rPr>
+        <w:t xml:space="preserve"> into. The value should be positive integer.</w:t>
       </w:r>
     </w:p>
     <w:p>
@@ -3869,7 +3981,13 @@
         <w:rPr>
           <w:rFonts w:ascii="Times New Roman" w:hAnsi="Times New Roman" w:cs="Times New Roman"/>
         </w:rPr>
-        <w:t>number of n-</w:t>
+        <w:t>distribution</w:t>
+      </w:r>
+      <w:r>
+        <w:rPr>
+          <w:rFonts w:ascii="Times New Roman" w:hAnsi="Times New Roman" w:cs="Times New Roman"/>
+        </w:rPr>
+        <w:t xml:space="preserve"> of n-</w:t>
       </w:r>
       <w:proofErr w:type="spellStart"/>
       <w:r>
@@ -3917,25 +4035,7 @@
         <w:rPr>
           <w:rFonts w:ascii="Times New Roman" w:hAnsi="Times New Roman" w:cs="Times New Roman"/>
         </w:rPr>
-        <w:t>F</w:t>
-      </w:r>
-      <w:r>
-        <w:rPr>
-          <w:rFonts w:ascii="Times New Roman" w:hAnsi="Times New Roman" w:cs="Times New Roman"/>
-        </w:rPr>
-        <w:t>ile</w:t>
-      </w:r>
-      <w:r>
-        <w:rPr>
-          <w:rFonts w:ascii="Times New Roman" w:hAnsi="Times New Roman" w:cs="Times New Roman"/>
-        </w:rPr>
-        <w:t>N</w:t>
-      </w:r>
-      <w:r>
-        <w:rPr>
-          <w:rFonts w:ascii="Times New Roman" w:hAnsi="Times New Roman" w:cs="Times New Roman"/>
-        </w:rPr>
-        <w:t>ame</w:t>
+        <w:t>FileName</w:t>
       </w:r>
       <w:proofErr w:type="spellEnd"/>
       <w:r>
@@ -3991,25 +4091,7 @@
         <w:rPr>
           <w:rFonts w:ascii="Times New Roman" w:hAnsi="Times New Roman" w:cs="Times New Roman"/>
         </w:rPr>
-        <w:t>T</w:t>
-      </w:r>
-      <w:r>
-        <w:rPr>
-          <w:rFonts w:ascii="Times New Roman" w:hAnsi="Times New Roman" w:cs="Times New Roman"/>
-        </w:rPr>
-        <w:t>ime</w:t>
-      </w:r>
-      <w:r>
-        <w:rPr>
-          <w:rFonts w:ascii="Times New Roman" w:hAnsi="Times New Roman" w:cs="Times New Roman"/>
-        </w:rPr>
-        <w:t>B</w:t>
-      </w:r>
-      <w:r>
-        <w:rPr>
-          <w:rFonts w:ascii="Times New Roman" w:hAnsi="Times New Roman" w:cs="Times New Roman"/>
-        </w:rPr>
-        <w:t>ins</w:t>
+        <w:t>TimeBins</w:t>
       </w:r>
       <w:proofErr w:type="spellEnd"/>
       <w:r>
@@ -4023,25 +4105,7 @@
         <w:rPr>
           <w:rFonts w:ascii="Times New Roman" w:hAnsi="Times New Roman" w:cs="Times New Roman"/>
         </w:rPr>
-        <w:t>S</w:t>
-      </w:r>
-      <w:r>
-        <w:rPr>
-          <w:rFonts w:ascii="Times New Roman" w:hAnsi="Times New Roman" w:cs="Times New Roman"/>
-        </w:rPr>
-        <w:t>how</w:t>
-      </w:r>
-      <w:r>
-        <w:rPr>
-          <w:rFonts w:ascii="Times New Roman" w:hAnsi="Times New Roman" w:cs="Times New Roman"/>
-        </w:rPr>
-        <w:t>N</w:t>
-      </w:r>
-      <w:r>
-        <w:rPr>
-          <w:rFonts w:ascii="Times New Roman" w:hAnsi="Times New Roman" w:cs="Times New Roman"/>
-        </w:rPr>
-        <w:t>um</w:t>
+        <w:t>ShowNum</w:t>
       </w:r>
       <w:proofErr w:type="spellEnd"/>
       <w:r>
@@ -4061,13 +4125,19 @@
         <w:rPr>
           <w:rFonts w:ascii="Times New Roman" w:hAnsi="Times New Roman" w:cs="Times New Roman"/>
         </w:rPr>
-        <w:t>Description:</w:t>
-      </w:r>
-      <w:r>
-        <w:rPr>
-          <w:rFonts w:ascii="Times New Roman" w:hAnsi="Times New Roman" w:cs="Times New Roman"/>
-        </w:rPr>
-        <w:t xml:space="preserve"> This function enables users to generate 2D histogram of number of different n-</w:t>
+        <w:t xml:space="preserve">Description: This function enables users to generate 2D histogram of </w:t>
+      </w:r>
+      <w:r>
+        <w:rPr>
+          <w:rFonts w:ascii="Times New Roman" w:hAnsi="Times New Roman" w:cs="Times New Roman"/>
+        </w:rPr>
+        <w:t>numerical distribution</w:t>
+      </w:r>
+      <w:r>
+        <w:rPr>
+          <w:rFonts w:ascii="Times New Roman" w:hAnsi="Times New Roman" w:cs="Times New Roman"/>
+        </w:rPr>
+        <w:t xml:space="preserve"> of different n-</w:t>
       </w:r>
       <w:proofErr w:type="spellStart"/>
       <w:r>
@@ -4081,13 +4151,39 @@
         <w:rPr>
           <w:rFonts w:ascii="Times New Roman" w:hAnsi="Times New Roman" w:cs="Times New Roman"/>
         </w:rPr>
-        <w:t xml:space="preserve"> vs. time. The x-axis is the number of monomers </w:t>
-      </w:r>
-      <w:r>
-        <w:rPr>
-          <w:rFonts w:ascii="Times New Roman" w:hAnsi="Times New Roman" w:cs="Times New Roman"/>
-        </w:rPr>
-        <w:t>in single complex and y-axis is the time period. The color in each box indicates the number of corresponding n-</w:t>
+        <w:t xml:space="preserve"> vs. time. The x-axis is the</w:t>
+      </w:r>
+      <w:r>
+        <w:rPr>
+          <w:rFonts w:ascii="Times New Roman" w:hAnsi="Times New Roman" w:cs="Times New Roman"/>
+        </w:rPr>
+        <w:t xml:space="preserve"> distribution of</w:t>
+      </w:r>
+      <w:r>
+        <w:rPr>
+          <w:rFonts w:ascii="Times New Roman" w:hAnsi="Times New Roman" w:cs="Times New Roman"/>
+        </w:rPr>
+        <w:t xml:space="preserve"> number of monomers </w:t>
+      </w:r>
+      <w:r>
+        <w:rPr>
+          <w:rFonts w:ascii="Times New Roman" w:hAnsi="Times New Roman" w:cs="Times New Roman"/>
+        </w:rPr>
+        <w:t xml:space="preserve">in single complex and y-axis is the </w:t>
+      </w:r>
+      <w:proofErr w:type="gramStart"/>
+      <w:r>
+        <w:rPr>
+          <w:rFonts w:ascii="Times New Roman" w:hAnsi="Times New Roman" w:cs="Times New Roman"/>
+        </w:rPr>
+        <w:t>time period</w:t>
+      </w:r>
+      <w:proofErr w:type="gramEnd"/>
+      <w:r>
+        <w:rPr>
+          <w:rFonts w:ascii="Times New Roman" w:hAnsi="Times New Roman" w:cs="Times New Roman"/>
+        </w:rPr>
+        <w:t>. The color in each box indicates the number of corresponding n-</w:t>
       </w:r>
       <w:proofErr w:type="spellStart"/>
       <w:r>
@@ -4101,7 +4197,21 @@
         <w:rPr>
           <w:rFonts w:ascii="Times New Roman" w:hAnsi="Times New Roman" w:cs="Times New Roman"/>
         </w:rPr>
-        <w:t xml:space="preserve"> when corresponding time period is </w:t>
+        <w:t xml:space="preserve"> when corresponding </w:t>
+      </w:r>
+      <w:proofErr w:type="gramStart"/>
+      <w:r>
+        <w:rPr>
+          <w:rFonts w:ascii="Times New Roman" w:hAnsi="Times New Roman" w:cs="Times New Roman"/>
+        </w:rPr>
+        <w:t>time period</w:t>
+      </w:r>
+      <w:proofErr w:type="gramEnd"/>
+      <w:r>
+        <w:rPr>
+          <w:rFonts w:ascii="Times New Roman" w:hAnsi="Times New Roman" w:cs="Times New Roman"/>
+        </w:rPr>
+        <w:t xml:space="preserve"> is </w:t>
       </w:r>
       <w:r>
         <w:rPr>
@@ -4627,7 +4737,14 @@
         <w:rPr>
           <w:rFonts w:ascii="Times New Roman" w:hAnsi="Times New Roman" w:cs="Times New Roman"/>
         </w:rPr>
-        <w:t>Description: It is the name of species that users want to examine, which should also be identical with the name written in the input (.</w:t>
+        <w:t xml:space="preserve">Description: It is the name of species that users want to examine, which should also be identical with the name written in the input </w:t>
+      </w:r>
+      <w:proofErr w:type="gramStart"/>
+      <w:r>
+        <w:rPr>
+          <w:rFonts w:ascii="Times New Roman" w:hAnsi="Times New Roman" w:cs="Times New Roman"/>
+        </w:rPr>
+        <w:t>(.</w:t>
       </w:r>
       <w:proofErr w:type="spellStart"/>
       <w:r>
@@ -4637,6 +4754,7 @@
         <w:t>inp</w:t>
       </w:r>
       <w:proofErr w:type="spellEnd"/>
+      <w:proofErr w:type="gramEnd"/>
       <w:r>
         <w:rPr>
           <w:rFonts w:ascii="Times New Roman" w:hAnsi="Times New Roman" w:cs="Times New Roman"/>
@@ -4743,7 +4861,21 @@
         <w:rPr>
           <w:rFonts w:ascii="Times New Roman" w:hAnsi="Times New Roman" w:cs="Times New Roman"/>
         </w:rPr>
-        <w:t>Description: It is the number of bins that users want to divide the selected time period into. The value should be positive integer.</w:t>
+        <w:t xml:space="preserve">Description: It is the number of bins that users want to divide the selected </w:t>
+      </w:r>
+      <w:proofErr w:type="gramStart"/>
+      <w:r>
+        <w:rPr>
+          <w:rFonts w:ascii="Times New Roman" w:hAnsi="Times New Roman" w:cs="Times New Roman"/>
+        </w:rPr>
+        <w:t>time period</w:t>
+      </w:r>
+      <w:proofErr w:type="gramEnd"/>
+      <w:r>
+        <w:rPr>
+          <w:rFonts w:ascii="Times New Roman" w:hAnsi="Times New Roman" w:cs="Times New Roman"/>
+        </w:rPr>
+        <w:t xml:space="preserve"> into. The value should be positive integer.</w:t>
       </w:r>
     </w:p>
     <w:p>
@@ -4831,13 +4963,7 @@
         <w:rPr>
           <w:rFonts w:ascii="Times New Roman" w:hAnsi="Times New Roman" w:cs="Times New Roman"/>
         </w:rPr>
-        <w:t xml:space="preserve">Function for creating 2D heatmap showing number of </w:t>
-      </w:r>
-      <w:r>
-        <w:rPr>
-          <w:rFonts w:ascii="Times New Roman" w:hAnsi="Times New Roman" w:cs="Times New Roman"/>
-        </w:rPr>
-        <w:t>total count of monomers inside n-</w:t>
+        <w:t>Function for creating 2D heatmap showing number of total count of monomers inside n-</w:t>
       </w:r>
       <w:proofErr w:type="spellStart"/>
       <w:r>
@@ -4865,7 +4991,14 @@
         <w:rPr>
           <w:rFonts w:ascii="Times New Roman" w:hAnsi="Times New Roman" w:cs="Times New Roman"/>
         </w:rPr>
-        <w:t>hist_time_heatmap_mono_count</w:t>
+        <w:t>hist_time_heatmap_mono_</w:t>
+      </w:r>
+      <w:proofErr w:type="gramStart"/>
+      <w:r>
+        <w:rPr>
+          <w:rFonts w:ascii="Times New Roman" w:hAnsi="Times New Roman" w:cs="Times New Roman"/>
+        </w:rPr>
+        <w:t>count</w:t>
       </w:r>
       <w:proofErr w:type="spellEnd"/>
       <w:r>
@@ -4875,6 +5008,7 @@
         <w:t>(</w:t>
       </w:r>
       <w:proofErr w:type="spellStart"/>
+      <w:proofErr w:type="gramEnd"/>
       <w:r>
         <w:rPr>
           <w:rFonts w:ascii="Times New Roman" w:hAnsi="Times New Roman" w:cs="Times New Roman"/>
@@ -4969,19 +5103,19 @@
         <w:rPr>
           <w:rFonts w:ascii="Times New Roman" w:hAnsi="Times New Roman" w:cs="Times New Roman"/>
         </w:rPr>
-        <w:t xml:space="preserve">Description: This function enables users to generate 2D histogram of </w:t>
-      </w:r>
-      <w:r>
-        <w:rPr>
-          <w:rFonts w:ascii="Times New Roman" w:hAnsi="Times New Roman" w:cs="Times New Roman"/>
-        </w:rPr>
-        <w:t xml:space="preserve">total count of monomers in </w:t>
-      </w:r>
-      <w:r>
-        <w:rPr>
-          <w:rFonts w:ascii="Times New Roman" w:hAnsi="Times New Roman" w:cs="Times New Roman"/>
-        </w:rPr>
-        <w:t xml:space="preserve"> different n-</w:t>
+        <w:t xml:space="preserve">Description: This function enables users to generate 2D histogram of total count of monomers </w:t>
+      </w:r>
+      <w:r>
+        <w:rPr>
+          <w:rFonts w:ascii="Times New Roman" w:hAnsi="Times New Roman" w:cs="Times New Roman"/>
+        </w:rPr>
+        <w:t>in different</w:t>
+      </w:r>
+      <w:r>
+        <w:rPr>
+          <w:rFonts w:ascii="Times New Roman" w:hAnsi="Times New Roman" w:cs="Times New Roman"/>
+        </w:rPr>
+        <w:t xml:space="preserve"> n-</w:t>
       </w:r>
       <w:proofErr w:type="spellStart"/>
       <w:r>
@@ -4995,31 +5129,21 @@
         <w:rPr>
           <w:rFonts w:ascii="Times New Roman" w:hAnsi="Times New Roman" w:cs="Times New Roman"/>
         </w:rPr>
-        <w:t xml:space="preserve"> vs. time. The x-axis is the number of monomers in single complex and y-axis is the time period. The color in each box indicates the</w:t>
-      </w:r>
-      <w:r>
-        <w:rPr>
-          <w:rFonts w:ascii="Times New Roman" w:hAnsi="Times New Roman" w:cs="Times New Roman"/>
-        </w:rPr>
-        <w:t xml:space="preserve"> total</w:t>
-      </w:r>
-      <w:r>
-        <w:rPr>
-          <w:rFonts w:ascii="Times New Roman" w:hAnsi="Times New Roman" w:cs="Times New Roman"/>
-        </w:rPr>
-        <w:t xml:space="preserve"> number of corresponding</w:t>
-      </w:r>
-      <w:r>
-        <w:rPr>
-          <w:rFonts w:ascii="Times New Roman" w:hAnsi="Times New Roman" w:cs="Times New Roman"/>
-        </w:rPr>
-        <w:t xml:space="preserve"> monomers in</w:t>
-      </w:r>
-      <w:r>
-        <w:rPr>
-          <w:rFonts w:ascii="Times New Roman" w:hAnsi="Times New Roman" w:cs="Times New Roman"/>
-        </w:rPr>
-        <w:t xml:space="preserve"> n-</w:t>
+        <w:t xml:space="preserve"> vs. time. The x-axis is the number of monomers in single complex and y-axis is the </w:t>
+      </w:r>
+      <w:proofErr w:type="gramStart"/>
+      <w:r>
+        <w:rPr>
+          <w:rFonts w:ascii="Times New Roman" w:hAnsi="Times New Roman" w:cs="Times New Roman"/>
+        </w:rPr>
+        <w:t>time period</w:t>
+      </w:r>
+      <w:proofErr w:type="gramEnd"/>
+      <w:r>
+        <w:rPr>
+          <w:rFonts w:ascii="Times New Roman" w:hAnsi="Times New Roman" w:cs="Times New Roman"/>
+        </w:rPr>
+        <w:t>. The color in each box indicates the total number of corresponding monomers in n-</w:t>
       </w:r>
       <w:proofErr w:type="spellStart"/>
       <w:r>
@@ -5033,19 +5157,21 @@
         <w:rPr>
           <w:rFonts w:ascii="Times New Roman" w:hAnsi="Times New Roman" w:cs="Times New Roman"/>
         </w:rPr>
-        <w:t xml:space="preserve"> when corresponding time period is </w:t>
-      </w:r>
-      <w:r>
-        <w:rPr>
-          <w:rFonts w:ascii="Times New Roman" w:hAnsi="Times New Roman" w:cs="Times New Roman"/>
-        </w:rPr>
-        <w:t>reached</w:t>
-      </w:r>
-      <w:r>
-        <w:rPr>
-          <w:rFonts w:ascii="Times New Roman" w:hAnsi="Times New Roman" w:cs="Times New Roman"/>
-        </w:rPr>
-        <w:t>.</w:t>
+        <w:t xml:space="preserve"> when corresponding </w:t>
+      </w:r>
+      <w:proofErr w:type="gramStart"/>
+      <w:r>
+        <w:rPr>
+          <w:rFonts w:ascii="Times New Roman" w:hAnsi="Times New Roman" w:cs="Times New Roman"/>
+        </w:rPr>
+        <w:t>time period</w:t>
+      </w:r>
+      <w:proofErr w:type="gramEnd"/>
+      <w:r>
+        <w:rPr>
+          <w:rFonts w:ascii="Times New Roman" w:hAnsi="Times New Roman" w:cs="Times New Roman"/>
+        </w:rPr>
+        <w:t xml:space="preserve"> is reached.</w:t>
       </w:r>
     </w:p>
     <w:p>
@@ -5559,7 +5685,14 @@
         <w:rPr>
           <w:rFonts w:ascii="Times New Roman" w:hAnsi="Times New Roman" w:cs="Times New Roman"/>
         </w:rPr>
-        <w:t>Description: It is the name of species that users want to examine, which should also be identical with the name written in the input (.</w:t>
+        <w:t xml:space="preserve">Description: It is the name of species that users want to examine, which should also be identical with the name written in the input </w:t>
+      </w:r>
+      <w:proofErr w:type="gramStart"/>
+      <w:r>
+        <w:rPr>
+          <w:rFonts w:ascii="Times New Roman" w:hAnsi="Times New Roman" w:cs="Times New Roman"/>
+        </w:rPr>
+        <w:t>(.</w:t>
       </w:r>
       <w:proofErr w:type="spellStart"/>
       <w:r>
@@ -5569,6 +5702,7 @@
         <w:t>inp</w:t>
       </w:r>
       <w:proofErr w:type="spellEnd"/>
+      <w:proofErr w:type="gramEnd"/>
       <w:r>
         <w:rPr>
           <w:rFonts w:ascii="Times New Roman" w:hAnsi="Times New Roman" w:cs="Times New Roman"/>
@@ -5675,7 +5809,21 @@
         <w:rPr>
           <w:rFonts w:ascii="Times New Roman" w:hAnsi="Times New Roman" w:cs="Times New Roman"/>
         </w:rPr>
-        <w:t>Description: It is the number of bins that users want to divide the selected time period into. The value should be positive integer.</w:t>
+        <w:t xml:space="preserve">Description: It is the number of bins that users want to divide the selected </w:t>
+      </w:r>
+      <w:proofErr w:type="gramStart"/>
+      <w:r>
+        <w:rPr>
+          <w:rFonts w:ascii="Times New Roman" w:hAnsi="Times New Roman" w:cs="Times New Roman"/>
+        </w:rPr>
+        <w:t>time period</w:t>
+      </w:r>
+      <w:proofErr w:type="gramEnd"/>
+      <w:r>
+        <w:rPr>
+          <w:rFonts w:ascii="Times New Roman" w:hAnsi="Times New Roman" w:cs="Times New Roman"/>
+        </w:rPr>
+        <w:t xml:space="preserve"> into. The value should be positive integer.</w:t>
       </w:r>
     </w:p>
     <w:p>
@@ -5737,19 +5885,7 @@
         <w:rPr>
           <w:rFonts w:ascii="Times New Roman" w:hAnsi="Times New Roman" w:cs="Times New Roman"/>
         </w:rPr>
-        <w:t>Description: If True, the corresponding number will be shown in the center of each box; if false, there will be no number sho</w:t>
-      </w:r>
-      <w:r>
-        <w:rPr>
-          <w:rFonts w:ascii="Times New Roman" w:hAnsi="Times New Roman" w:cs="Times New Roman"/>
-        </w:rPr>
-        <w:t>wn</w:t>
-      </w:r>
-      <w:r>
-        <w:rPr>
-          <w:rFonts w:ascii="Times New Roman" w:hAnsi="Times New Roman" w:cs="Times New Roman"/>
-        </w:rPr>
-        <w:t>.</w:t>
+        <w:t>Description: If True, the corresponding number will be shown in the center of each box; if false, there will be no number shown.</w:t>
       </w:r>
     </w:p>
     <w:p>
@@ -5931,19 +6067,7 @@
         <w:rPr>
           <w:rFonts w:ascii="Times New Roman" w:hAnsi="Times New Roman" w:cs="Times New Roman"/>
         </w:rPr>
-        <w:t xml:space="preserve">Description: This function enables users to generate 2D histogram of </w:t>
-      </w:r>
-      <w:r>
-        <w:rPr>
-          <w:rFonts w:ascii="Times New Roman" w:hAnsi="Times New Roman" w:cs="Times New Roman"/>
-        </w:rPr>
-        <w:t>fractions of monomers forming</w:t>
-      </w:r>
-      <w:r>
-        <w:rPr>
-          <w:rFonts w:ascii="Times New Roman" w:hAnsi="Times New Roman" w:cs="Times New Roman"/>
-        </w:rPr>
-        <w:t xml:space="preserve"> different n-</w:t>
+        <w:t>Description: This function enables users to generate 2D histogram of fractions of monomers forming different n-</w:t>
       </w:r>
       <w:proofErr w:type="spellStart"/>
       <w:r>
@@ -5957,31 +6081,21 @@
         <w:rPr>
           <w:rFonts w:ascii="Times New Roman" w:hAnsi="Times New Roman" w:cs="Times New Roman"/>
         </w:rPr>
-        <w:t xml:space="preserve"> vs. time. The x-axis is the number of monomers in single complex and y-axis is the time period. The color in each box indicates the </w:t>
-      </w:r>
-      <w:r>
-        <w:rPr>
-          <w:rFonts w:ascii="Times New Roman" w:hAnsi="Times New Roman" w:cs="Times New Roman"/>
-        </w:rPr>
-        <w:t>fraction</w:t>
-      </w:r>
-      <w:r>
-        <w:rPr>
-          <w:rFonts w:ascii="Times New Roman" w:hAnsi="Times New Roman" w:cs="Times New Roman"/>
-        </w:rPr>
-        <w:t xml:space="preserve"> </w:t>
-      </w:r>
-      <w:r>
-        <w:rPr>
-          <w:rFonts w:ascii="Times New Roman" w:hAnsi="Times New Roman" w:cs="Times New Roman"/>
-        </w:rPr>
-        <w:t>of monomers forming</w:t>
-      </w:r>
-      <w:r>
-        <w:rPr>
-          <w:rFonts w:ascii="Times New Roman" w:hAnsi="Times New Roman" w:cs="Times New Roman"/>
-        </w:rPr>
-        <w:t xml:space="preserve"> corresponding n-</w:t>
+        <w:t xml:space="preserve"> vs. time. The x-axis is the number of monomers in single complex and y-axis is the </w:t>
+      </w:r>
+      <w:proofErr w:type="gramStart"/>
+      <w:r>
+        <w:rPr>
+          <w:rFonts w:ascii="Times New Roman" w:hAnsi="Times New Roman" w:cs="Times New Roman"/>
+        </w:rPr>
+        <w:t>time period</w:t>
+      </w:r>
+      <w:proofErr w:type="gramEnd"/>
+      <w:r>
+        <w:rPr>
+          <w:rFonts w:ascii="Times New Roman" w:hAnsi="Times New Roman" w:cs="Times New Roman"/>
+        </w:rPr>
+        <w:t>. The color in each box indicates the fraction of monomers forming corresponding n-</w:t>
       </w:r>
       <w:proofErr w:type="spellStart"/>
       <w:r>
@@ -5995,7 +6109,21 @@
         <w:rPr>
           <w:rFonts w:ascii="Times New Roman" w:hAnsi="Times New Roman" w:cs="Times New Roman"/>
         </w:rPr>
-        <w:t xml:space="preserve"> when corresponding time period is reached.</w:t>
+        <w:t xml:space="preserve"> when corresponding </w:t>
+      </w:r>
+      <w:proofErr w:type="gramStart"/>
+      <w:r>
+        <w:rPr>
+          <w:rFonts w:ascii="Times New Roman" w:hAnsi="Times New Roman" w:cs="Times New Roman"/>
+        </w:rPr>
+        <w:t>time period</w:t>
+      </w:r>
+      <w:proofErr w:type="gramEnd"/>
+      <w:r>
+        <w:rPr>
+          <w:rFonts w:ascii="Times New Roman" w:hAnsi="Times New Roman" w:cs="Times New Roman"/>
+        </w:rPr>
+        <w:t xml:space="preserve"> is reached.</w:t>
       </w:r>
     </w:p>
     <w:p>
@@ -6509,7 +6637,14 @@
         <w:rPr>
           <w:rFonts w:ascii="Times New Roman" w:hAnsi="Times New Roman" w:cs="Times New Roman"/>
         </w:rPr>
-        <w:t>Description: It is the name of species that users want to examine, which should also be identical with the name written in the input (.</w:t>
+        <w:t xml:space="preserve">Description: It is the name of species that users want to examine, which should also be identical with the name written in the input </w:t>
+      </w:r>
+      <w:proofErr w:type="gramStart"/>
+      <w:r>
+        <w:rPr>
+          <w:rFonts w:ascii="Times New Roman" w:hAnsi="Times New Roman" w:cs="Times New Roman"/>
+        </w:rPr>
+        <w:t>(.</w:t>
       </w:r>
       <w:proofErr w:type="spellStart"/>
       <w:r>
@@ -6519,6 +6654,7 @@
         <w:t>inp</w:t>
       </w:r>
       <w:proofErr w:type="spellEnd"/>
+      <w:proofErr w:type="gramEnd"/>
       <w:r>
         <w:rPr>
           <w:rFonts w:ascii="Times New Roman" w:hAnsi="Times New Roman" w:cs="Times New Roman"/>
@@ -6625,7 +6761,21 @@
         <w:rPr>
           <w:rFonts w:ascii="Times New Roman" w:hAnsi="Times New Roman" w:cs="Times New Roman"/>
         </w:rPr>
-        <w:t>Description: It is the number of bins that users want to divide the selected time period into. The value should be positive integer.</w:t>
+        <w:t xml:space="preserve">Description: It is the number of bins that users want to divide the selected </w:t>
+      </w:r>
+      <w:proofErr w:type="gramStart"/>
+      <w:r>
+        <w:rPr>
+          <w:rFonts w:ascii="Times New Roman" w:hAnsi="Times New Roman" w:cs="Times New Roman"/>
+        </w:rPr>
+        <w:t>time period</w:t>
+      </w:r>
+      <w:proofErr w:type="gramEnd"/>
+      <w:r>
+        <w:rPr>
+          <w:rFonts w:ascii="Times New Roman" w:hAnsi="Times New Roman" w:cs="Times New Roman"/>
+        </w:rPr>
+        <w:t xml:space="preserve"> into. The value should be positive integer.</w:t>
       </w:r>
     </w:p>
     <w:p>

</xml_diff>